<commit_message>
app SpringSecurity OAuth 短信验证码功能
</commit_message>
<xml_diff>
--- a/laungcisin-security-demo/doc/SpringSecurity-OAuth.docx
+++ b/laungcisin-security-demo/doc/SpringSecurity-OAuth.docx
@@ -292,6 +292,147 @@
                     <a:xfrm>
                       <a:off x="0" y="0"/>
                       <a:ext cx="4371340" cy="3647440"/>
+                    </a:xfrm>
+                    <a:prstGeom prst="rect">
+                      <a:avLst/>
+                    </a:prstGeom>
+                    <a:noFill/>
+                    <a:ln w="9525">
+                      <a:noFill/>
+                    </a:ln>
+                  </pic:spPr>
+                </pic:pic>
+              </a:graphicData>
+            </a:graphic>
+          </wp:inline>
+        </w:drawing>
+      </w:r>
+    </w:p>
+    <w:p/>
+    <w:p/>
+    <w:p>
+      <w:r>
+        <w:drawing>
+          <wp:inline distT="0" distB="0" distL="114300" distR="114300">
+            <wp:extent cx="5264785" cy="2536190"/>
+            <wp:effectExtent l="0" t="0" r="12065" b="16510"/>
+            <wp:docPr id="9" name="图片 2"/>
+            <wp:cNvGraphicFramePr>
+              <a:graphicFrameLocks xmlns:a="http://schemas.openxmlformats.org/drawingml/2006/main" noChangeAspect="1"/>
+            </wp:cNvGraphicFramePr>
+            <a:graphic xmlns:a="http://schemas.openxmlformats.org/drawingml/2006/main">
+              <a:graphicData uri="http://schemas.openxmlformats.org/drawingml/2006/picture">
+                <pic:pic xmlns:pic="http://schemas.openxmlformats.org/drawingml/2006/picture">
+                  <pic:nvPicPr>
+                    <pic:cNvPr id="9" name="图片 2"/>
+                    <pic:cNvPicPr>
+                      <a:picLocks noChangeAspect="1"/>
+                    </pic:cNvPicPr>
+                  </pic:nvPicPr>
+                  <pic:blipFill>
+                    <a:blip r:embed="rId11"/>
+                    <a:stretch>
+                      <a:fillRect/>
+                    </a:stretch>
+                  </pic:blipFill>
+                  <pic:spPr>
+                    <a:xfrm>
+                      <a:off x="0" y="0"/>
+                      <a:ext cx="5264785" cy="2536190"/>
+                    </a:xfrm>
+                    <a:prstGeom prst="rect">
+                      <a:avLst/>
+                    </a:prstGeom>
+                    <a:noFill/>
+                    <a:ln w="9525">
+                      <a:noFill/>
+                    </a:ln>
+                  </pic:spPr>
+                </pic:pic>
+              </a:graphicData>
+            </a:graphic>
+          </wp:inline>
+        </w:drawing>
+      </w:r>
+    </w:p>
+    <w:p/>
+    <w:p/>
+    <w:p>
+      <w:r>
+        <w:drawing>
+          <wp:inline distT="0" distB="0" distL="114300" distR="114300">
+            <wp:extent cx="5268595" cy="2962275"/>
+            <wp:effectExtent l="0" t="0" r="8255" b="9525"/>
+            <wp:docPr id="11" name="图片 4"/>
+            <wp:cNvGraphicFramePr>
+              <a:graphicFrameLocks xmlns:a="http://schemas.openxmlformats.org/drawingml/2006/main" noChangeAspect="1"/>
+            </wp:cNvGraphicFramePr>
+            <a:graphic xmlns:a="http://schemas.openxmlformats.org/drawingml/2006/main">
+              <a:graphicData uri="http://schemas.openxmlformats.org/drawingml/2006/picture">
+                <pic:pic xmlns:pic="http://schemas.openxmlformats.org/drawingml/2006/picture">
+                  <pic:nvPicPr>
+                    <pic:cNvPr id="11" name="图片 4"/>
+                    <pic:cNvPicPr>
+                      <a:picLocks noChangeAspect="1"/>
+                    </pic:cNvPicPr>
+                  </pic:nvPicPr>
+                  <pic:blipFill>
+                    <a:blip r:embed="rId12"/>
+                    <a:stretch>
+                      <a:fillRect/>
+                    </a:stretch>
+                  </pic:blipFill>
+                  <pic:spPr>
+                    <a:xfrm>
+                      <a:off x="0" y="0"/>
+                      <a:ext cx="5268595" cy="2962275"/>
+                    </a:xfrm>
+                    <a:prstGeom prst="rect">
+                      <a:avLst/>
+                    </a:prstGeom>
+                    <a:noFill/>
+                    <a:ln w="9525">
+                      <a:noFill/>
+                    </a:ln>
+                  </pic:spPr>
+                </pic:pic>
+              </a:graphicData>
+            </a:graphic>
+          </wp:inline>
+        </w:drawing>
+      </w:r>
+    </w:p>
+    <w:p/>
+    <w:p/>
+    <w:p>
+      <w:r>
+        <w:drawing>
+          <wp:inline distT="0" distB="0" distL="114300" distR="114300">
+            <wp:extent cx="5268595" cy="3123565"/>
+            <wp:effectExtent l="0" t="0" r="8255" b="635"/>
+            <wp:docPr id="12" name="图片 5"/>
+            <wp:cNvGraphicFramePr>
+              <a:graphicFrameLocks xmlns:a="http://schemas.openxmlformats.org/drawingml/2006/main" noChangeAspect="1"/>
+            </wp:cNvGraphicFramePr>
+            <a:graphic xmlns:a="http://schemas.openxmlformats.org/drawingml/2006/main">
+              <a:graphicData uri="http://schemas.openxmlformats.org/drawingml/2006/picture">
+                <pic:pic xmlns:pic="http://schemas.openxmlformats.org/drawingml/2006/picture">
+                  <pic:nvPicPr>
+                    <pic:cNvPr id="12" name="图片 5"/>
+                    <pic:cNvPicPr>
+                      <a:picLocks noChangeAspect="1"/>
+                    </pic:cNvPicPr>
+                  </pic:nvPicPr>
+                  <pic:blipFill>
+                    <a:blip r:embed="rId13"/>
+                    <a:stretch>
+                      <a:fillRect/>
+                    </a:stretch>
+                  </pic:blipFill>
+                  <pic:spPr>
+                    <a:xfrm>
+                      <a:off x="0" y="0"/>
+                      <a:ext cx="5268595" cy="3123565"/>
                     </a:xfrm>
                     <a:prstGeom prst="rect">
                       <a:avLst/>

</xml_diff>